<commit_message>
Update of the files at 08/11/2017
</commit_message>
<xml_diff>
--- a/rsfriction/fricrionForce_YuE/docs/mapOfMaximalImpactParameter.docx
+++ b/rsfriction/fricrionForce_YuE/docs/mapOfMaximalImpactParameter.docx
@@ -79,15 +79,36 @@
           <v:shape id="_x0000_i1025" type="#_x0000_t75" style="width:29.25pt;height:23.25pt" o:ole="">
             <v:imagedata r:id="rId4" o:title=""/>
           </v:shape>
-          <o:OLEObject Type="Embed" ProgID="Equation.DSMT4" ShapeID="_x0000_i1025" DrawAspect="Content" ObjectID="_1563879083" r:id="rId5"/>
-        </w:object>
-      </w:r>
-      <w:r>
-        <w:rPr>
-          <w:sz w:val="28"/>
-          <w:szCs w:val="28"/>
-        </w:rPr>
-        <w:t xml:space="preserve"> is determined by relation of several quantities: </w:t>
+          <o:OLEObject Type="Embed" ProgID="Equation.DSMT4" ShapeID="_x0000_i1025" DrawAspect="Content" ObjectID="_1563944432" r:id="rId5"/>
+        </w:object>
+      </w:r>
+      <w:r>
+        <w:rPr>
+          <w:sz w:val="28"/>
+          <w:szCs w:val="28"/>
+        </w:rPr>
+        <w:t xml:space="preserve"> is determined by </w:t>
+      </w:r>
+      <w:r>
+        <w:rPr>
+          <w:sz w:val="28"/>
+          <w:szCs w:val="28"/>
+        </w:rPr>
+        <w:t xml:space="preserve">the </w:t>
+      </w:r>
+      <w:r>
+        <w:rPr>
+          <w:sz w:val="28"/>
+          <w:szCs w:val="28"/>
+        </w:rPr>
+        <w:t xml:space="preserve">relation of several quantities: </w:t>
+      </w:r>
+      <w:r>
+        <w:rPr>
+          <w:sz w:val="28"/>
+          <w:szCs w:val="28"/>
+        </w:rPr>
+        <w:t xml:space="preserve">a </w:t>
       </w:r>
       <w:r>
         <w:rPr>
@@ -113,7 +134,7 @@
           <v:shape id="_x0000_i1026" type="#_x0000_t75" style="width:19.5pt;height:23.25pt" o:ole="">
             <v:imagedata r:id="rId6" o:title=""/>
           </v:shape>
-          <o:OLEObject Type="Embed" ProgID="Equation.DSMT4" ShapeID="_x0000_i1026" DrawAspect="Content" ObjectID="_1563879084" r:id="rId7"/>
+          <o:OLEObject Type="Embed" ProgID="Equation.DSMT4" ShapeID="_x0000_i1026" DrawAspect="Content" ObjectID="_1563944433" r:id="rId7"/>
         </w:object>
       </w:r>
       <w:r>
@@ -133,15 +154,22 @@
           <v:shape id="_x0000_i1027" type="#_x0000_t75" style="width:21.75pt;height:23.25pt" o:ole="">
             <v:imagedata r:id="rId8" o:title=""/>
           </v:shape>
-          <o:OLEObject Type="Embed" ProgID="Equation.DSMT4" ShapeID="_x0000_i1027" DrawAspect="Content" ObjectID="_1563879085" r:id="rId9"/>
-        </w:object>
-      </w:r>
-      <w:r>
-        <w:rPr>
-          <w:sz w:val="28"/>
-          <w:szCs w:val="28"/>
-        </w:rPr>
-        <w:t xml:space="preserve">, </w:t>
+          <o:OLEObject Type="Embed" ProgID="Equation.DSMT4" ShapeID="_x0000_i1027" DrawAspect="Content" ObjectID="_1563944434" r:id="rId9"/>
+        </w:object>
+      </w:r>
+      <w:r>
+        <w:rPr>
+          <w:sz w:val="28"/>
+          <w:szCs w:val="28"/>
+        </w:rPr>
+        <w:t xml:space="preserve"> and a</w:t>
+      </w:r>
+      <w:r>
+        <w:rPr>
+          <w:sz w:val="28"/>
+          <w:szCs w:val="28"/>
+        </w:rPr>
+        <w:t xml:space="preserve"> </w:t>
       </w:r>
       <w:r>
         <w:rPr>
@@ -160,15 +188,22 @@
           <v:shape id="_x0000_i1028" type="#_x0000_t75" style="width:36pt;height:24.75pt" o:ole="">
             <v:imagedata r:id="rId10" o:title=""/>
           </v:shape>
-          <o:OLEObject Type="Embed" ProgID="Equation.DSMT4" ShapeID="_x0000_i1028" DrawAspect="Content" ObjectID="_1563879086" r:id="rId11"/>
-        </w:object>
-      </w:r>
-      <w:r>
-        <w:rPr>
-          <w:sz w:val="28"/>
-          <w:szCs w:val="28"/>
-        </w:rPr>
-        <w:t xml:space="preserve">, characterized by the time flight through the region of interaction of an electron with an </w:t>
+          <o:OLEObject Type="Embed" ProgID="Equation.DSMT4" ShapeID="_x0000_i1028" DrawAspect="Content" ObjectID="_1563944435" r:id="rId11"/>
+        </w:object>
+      </w:r>
+      <w:r>
+        <w:rPr>
+          <w:sz w:val="28"/>
+          <w:szCs w:val="28"/>
+        </w:rPr>
+        <w:t>, characterized by the time flight through the region of interac</w:t>
+      </w:r>
+      <w:r>
+        <w:rPr>
+          <w:sz w:val="28"/>
+          <w:szCs w:val="28"/>
+        </w:rPr>
+        <w:t xml:space="preserve">tion of an electron with an </w:t>
       </w:r>
       <w:proofErr w:type="spellStart"/>
       <w:r>
@@ -184,7 +219,7 @@
           <w:sz w:val="28"/>
           <w:szCs w:val="28"/>
         </w:rPr>
-        <w:t xml:space="preserve">, as well the radius </w:t>
+        <w:t xml:space="preserve"> as well the radius </w:t>
       </w:r>
       <w:r>
         <w:rPr>
@@ -196,7 +231,7 @@
           <v:shape id="_x0000_i1029" type="#_x0000_t75" style="width:16.5pt;height:23.25pt" o:ole="">
             <v:imagedata r:id="rId12" o:title=""/>
           </v:shape>
-          <o:OLEObject Type="Embed" ProgID="Equation.DSMT4" ShapeID="_x0000_i1029" DrawAspect="Content" ObjectID="_1563879087" r:id="rId13"/>
+          <o:OLEObject Type="Embed" ProgID="Equation.DSMT4" ShapeID="_x0000_i1029" DrawAspect="Content" ObjectID="_1563944436" r:id="rId13"/>
         </w:object>
       </w:r>
       <w:r>
@@ -233,7 +268,7 @@
           <v:shape id="_x0000_i1030" type="#_x0000_t75" style="width:294.75pt;height:28.5pt" o:ole="">
             <v:imagedata r:id="rId14" o:title=""/>
           </v:shape>
-          <o:OLEObject Type="Embed" ProgID="Equation.DSMT4" ShapeID="_x0000_i1030" DrawAspect="Content" ObjectID="_1563879088" r:id="rId15"/>
+          <o:OLEObject Type="Embed" ProgID="Equation.DSMT4" ShapeID="_x0000_i1030" DrawAspect="Content" ObjectID="_1563944437" r:id="rId15"/>
         </w:object>
       </w:r>
     </w:p>
@@ -251,7 +286,21 @@
           <w:sz w:val="28"/>
           <w:szCs w:val="28"/>
         </w:rPr>
-        <w:t xml:space="preserve">Radius of neutralization depends only on density </w:t>
+        <w:t xml:space="preserve">Radius of neutralization depends only on </w:t>
+      </w:r>
+      <w:r>
+        <w:rPr>
+          <w:sz w:val="28"/>
+          <w:szCs w:val="28"/>
+        </w:rPr>
+        <w:t xml:space="preserve">the </w:t>
+      </w:r>
+      <w:r>
+        <w:rPr>
+          <w:sz w:val="28"/>
+          <w:szCs w:val="28"/>
+        </w:rPr>
+        <w:t xml:space="preserve">density </w:t>
       </w:r>
       <w:r>
         <w:rPr>
@@ -263,7 +312,7 @@
           <v:shape id="_x0000_i1031" type="#_x0000_t75" style="width:16.5pt;height:23.25pt" o:ole="">
             <v:imagedata r:id="rId16" o:title=""/>
           </v:shape>
-          <o:OLEObject Type="Embed" ProgID="Equation.DSMT4" ShapeID="_x0000_i1031" DrawAspect="Content" ObjectID="_1563879089" r:id="rId17"/>
+          <o:OLEObject Type="Embed" ProgID="Equation.DSMT4" ShapeID="_x0000_i1031" DrawAspect="Content" ObjectID="_1563944438" r:id="rId17"/>
         </w:object>
       </w:r>
       <w:r>
@@ -293,7 +342,7 @@
           <v:shape id="_x0000_i1032" type="#_x0000_t75" style="width:117.75pt;height:27pt" o:ole="">
             <v:imagedata r:id="rId18" o:title=""/>
           </v:shape>
-          <o:OLEObject Type="Embed" ProgID="Equation.DSMT4" ShapeID="_x0000_i1032" DrawAspect="Content" ObjectID="_1563879090" r:id="rId19"/>
+          <o:OLEObject Type="Embed" ProgID="Equation.DSMT4" ShapeID="_x0000_i1032" DrawAspect="Content" ObjectID="_1563944439" r:id="rId19"/>
         </w:object>
       </w:r>
     </w:p>
@@ -337,15 +386,43 @@
           <v:shape id="_x0000_i1033" type="#_x0000_t75" style="width:118.5pt;height:23.25pt" o:ole="">
             <v:imagedata r:id="rId20" o:title=""/>
           </v:shape>
-          <o:OLEObject Type="Embed" ProgID="Equation.DSMT4" ShapeID="_x0000_i1033" DrawAspect="Content" ObjectID="_1563879091" r:id="rId21"/>
-        </w:object>
-      </w:r>
-      <w:r>
-        <w:rPr>
-          <w:sz w:val="28"/>
-          <w:szCs w:val="28"/>
-        </w:rPr>
-        <w:t xml:space="preserve">. This leads for collision with protons to the </w:t>
+          <o:OLEObject Type="Embed" ProgID="Equation.DSMT4" ShapeID="_x0000_i1033" DrawAspect="Content" ObjectID="_1563944440" r:id="rId21"/>
+        </w:object>
+      </w:r>
+      <w:r>
+        <w:rPr>
+          <w:sz w:val="28"/>
+          <w:szCs w:val="28"/>
+        </w:rPr>
+        <w:t xml:space="preserve">. </w:t>
+      </w:r>
+      <w:r>
+        <w:rPr>
+          <w:sz w:val="28"/>
+          <w:szCs w:val="28"/>
+        </w:rPr>
+        <w:t>In case of the</w:t>
+      </w:r>
+      <w:r>
+        <w:rPr>
+          <w:sz w:val="28"/>
+          <w:szCs w:val="28"/>
+        </w:rPr>
+        <w:t xml:space="preserve"> collision with protons </w:t>
+      </w:r>
+      <w:r>
+        <w:rPr>
+          <w:sz w:val="28"/>
+          <w:szCs w:val="28"/>
+        </w:rPr>
+        <w:t xml:space="preserve">it leads </w:t>
+      </w:r>
+      <w:r>
+        <w:rPr>
+          <w:sz w:val="28"/>
+          <w:szCs w:val="28"/>
+        </w:rPr>
+        <w:t xml:space="preserve">to the </w:t>
       </w:r>
       <w:r>
         <w:rPr>
@@ -385,15 +462,29 @@
           <v:shape id="_x0000_i1034" type="#_x0000_t75" style="width:154.5pt;height:23.25pt" o:ole="">
             <v:imagedata r:id="rId22" o:title=""/>
           </v:shape>
-          <o:OLEObject Type="Embed" ProgID="Equation.DSMT4" ShapeID="_x0000_i1034" DrawAspect="Content" ObjectID="_1563879092" r:id="rId23"/>
-        </w:object>
-      </w:r>
-      <w:r>
-        <w:rPr>
-          <w:sz w:val="28"/>
-          <w:szCs w:val="28"/>
-        </w:rPr>
-        <w:t xml:space="preserve"> correspondingly.</w:t>
+          <o:OLEObject Type="Embed" ProgID="Equation.DSMT4" ShapeID="_x0000_i1034" DrawAspect="Content" ObjectID="_1563944441" r:id="rId23"/>
+        </w:object>
+      </w:r>
+      <w:r>
+        <w:rPr>
+          <w:sz w:val="28"/>
+          <w:szCs w:val="28"/>
+        </w:rPr>
+        <w:t xml:space="preserve"> </w:t>
+      </w:r>
+      <w:r>
+        <w:rPr>
+          <w:sz w:val="28"/>
+          <w:szCs w:val="28"/>
+        </w:rPr>
+        <w:t>accordingly</w:t>
+      </w:r>
+      <w:r>
+        <w:rPr>
+          <w:sz w:val="28"/>
+          <w:szCs w:val="28"/>
+        </w:rPr>
+        <w:t>.</w:t>
       </w:r>
       <w:r>
         <w:rPr>
@@ -429,15 +520,29 @@
           <v:shape id="_x0000_i1035" type="#_x0000_t75" style="width:21.75pt;height:23.25pt" o:ole="">
             <v:imagedata r:id="rId8" o:title=""/>
           </v:shape>
-          <o:OLEObject Type="Embed" ProgID="Equation.DSMT4" ShapeID="_x0000_i1035" DrawAspect="Content" ObjectID="_1563879093" r:id="rId24"/>
-        </w:object>
-      </w:r>
-      <w:r>
-        <w:rPr>
-          <w:sz w:val="28"/>
-          <w:szCs w:val="28"/>
-        </w:rPr>
-        <w:t xml:space="preserve"> depends on plasma frequency </w:t>
+          <o:OLEObject Type="Embed" ProgID="Equation.DSMT4" ShapeID="_x0000_i1035" DrawAspect="Content" ObjectID="_1563944442" r:id="rId24"/>
+        </w:object>
+      </w:r>
+      <w:r>
+        <w:rPr>
+          <w:sz w:val="28"/>
+          <w:szCs w:val="28"/>
+        </w:rPr>
+        <w:t xml:space="preserve"> depends on </w:t>
+      </w:r>
+      <w:r>
+        <w:rPr>
+          <w:sz w:val="28"/>
+          <w:szCs w:val="28"/>
+        </w:rPr>
+        <w:t xml:space="preserve">the </w:t>
+      </w:r>
+      <w:r>
+        <w:rPr>
+          <w:sz w:val="28"/>
+          <w:szCs w:val="28"/>
+        </w:rPr>
+        <w:t xml:space="preserve">plasma frequency </w:t>
       </w:r>
       <w:r>
         <w:rPr>
@@ -449,15 +554,43 @@
           <v:shape id="_x0000_i1036" type="#_x0000_t75" style="width:111pt;height:29.25pt" o:ole="">
             <v:imagedata r:id="rId25" o:title=""/>
           </v:shape>
-          <o:OLEObject Type="Embed" ProgID="Equation.DSMT4" ShapeID="_x0000_i1036" DrawAspect="Content" ObjectID="_1563879094" r:id="rId26"/>
-        </w:object>
-      </w:r>
-      <w:r>
-        <w:rPr>
-          <w:sz w:val="28"/>
-          <w:szCs w:val="28"/>
-        </w:rPr>
-        <w:t xml:space="preserve"> and relative velocity ion and electron </w:t>
+          <o:OLEObject Type="Embed" ProgID="Equation.DSMT4" ShapeID="_x0000_i1036" DrawAspect="Content" ObjectID="_1563944443" r:id="rId26"/>
+        </w:object>
+      </w:r>
+      <w:r>
+        <w:rPr>
+          <w:sz w:val="28"/>
+          <w:szCs w:val="28"/>
+        </w:rPr>
+        <w:t xml:space="preserve"> and </w:t>
+      </w:r>
+      <w:r>
+        <w:rPr>
+          <w:sz w:val="28"/>
+          <w:szCs w:val="28"/>
+        </w:rPr>
+        <w:t xml:space="preserve">the </w:t>
+      </w:r>
+      <w:r>
+        <w:rPr>
+          <w:sz w:val="28"/>
+          <w:szCs w:val="28"/>
+        </w:rPr>
+        <w:t>relative velocity</w:t>
+      </w:r>
+      <w:r>
+        <w:rPr>
+          <w:sz w:val="28"/>
+          <w:szCs w:val="28"/>
+        </w:rPr>
+        <w:t xml:space="preserve"> of</w:t>
+      </w:r>
+      <w:r>
+        <w:rPr>
+          <w:sz w:val="28"/>
+          <w:szCs w:val="28"/>
+        </w:rPr>
+        <w:t xml:space="preserve"> ion and electron </w:t>
       </w:r>
       <w:r>
         <w:rPr>
@@ -469,7 +602,7 @@
           <v:shape id="_x0000_i1037" type="#_x0000_t75" style="width:69pt;height:23.25pt" o:ole="">
             <v:imagedata r:id="rId27" o:title=""/>
           </v:shape>
-          <o:OLEObject Type="Embed" ProgID="Equation.DSMT4" ShapeID="_x0000_i1037" DrawAspect="Content" ObjectID="_1563879095" r:id="rId28"/>
+          <o:OLEObject Type="Embed" ProgID="Equation.DSMT4" ShapeID="_x0000_i1037" DrawAspect="Content" ObjectID="_1563944444" r:id="rId28"/>
         </w:object>
       </w:r>
       <w:r>
@@ -496,10 +629,10 @@
           <w:szCs w:val="28"/>
         </w:rPr>
         <w:object w:dxaOrig="2520" w:dyaOrig="740">
-          <v:shape id="_x0000_i1099" type="#_x0000_t75" style="width:160.5pt;height:48pt" o:ole="">
+          <v:shape id="_x0000_i1038" type="#_x0000_t75" style="width:160.5pt;height:48pt" o:ole="">
             <v:imagedata r:id="rId29" o:title=""/>
           </v:shape>
-          <o:OLEObject Type="Embed" ProgID="Equation.DSMT4" ShapeID="_x0000_i1099" DrawAspect="Content" ObjectID="_1563879096" r:id="rId30"/>
+          <o:OLEObject Type="Embed" ProgID="Equation.DSMT4" ShapeID="_x0000_i1038" DrawAspect="Content" ObjectID="_1563944445" r:id="rId30"/>
         </w:object>
       </w:r>
     </w:p>
@@ -529,7 +662,7 @@
           <v:shape id="_x0000_i1039" type="#_x0000_t75" style="width:51pt;height:23.25pt" o:ole="">
             <v:imagedata r:id="rId31" o:title=""/>
           </v:shape>
-          <o:OLEObject Type="Embed" ProgID="Equation.DSMT4" ShapeID="_x0000_i1039" DrawAspect="Content" ObjectID="_1563879097" r:id="rId32"/>
+          <o:OLEObject Type="Embed" ProgID="Equation.DSMT4" ShapeID="_x0000_i1039" DrawAspect="Content" ObjectID="_1563944446" r:id="rId32"/>
         </w:object>
       </w:r>
       <w:r>
@@ -549,7 +682,7 @@
           <v:shape id="_x0000_i1040" type="#_x0000_t75" style="width:66pt;height:23.25pt" o:ole="">
             <v:imagedata r:id="rId33" o:title=""/>
           </v:shape>
-          <o:OLEObject Type="Embed" ProgID="Equation.DSMT4" ShapeID="_x0000_i1040" DrawAspect="Content" ObjectID="_1563879098" r:id="rId34"/>
+          <o:OLEObject Type="Embed" ProgID="Equation.DSMT4" ShapeID="_x0000_i1040" DrawAspect="Content" ObjectID="_1563944447" r:id="rId34"/>
         </w:object>
       </w:r>
       <w:r>
@@ -579,7 +712,7 @@
           <v:shape id="_x0000_i1041" type="#_x0000_t75" style="width:365.25pt;height:50.25pt" o:ole="">
             <v:imagedata r:id="rId35" o:title=""/>
           </v:shape>
-          <o:OLEObject Type="Embed" ProgID="Equation.DSMT4" ShapeID="_x0000_i1041" DrawAspect="Content" ObjectID="_1563879099" r:id="rId36"/>
+          <o:OLEObject Type="Embed" ProgID="Equation.DSMT4" ShapeID="_x0000_i1041" DrawAspect="Content" ObjectID="_1563944448" r:id="rId36"/>
         </w:object>
       </w:r>
     </w:p>
@@ -609,7 +742,7 @@
           <v:shape id="_x0000_i1042" type="#_x0000_t75" style="width:18pt;height:24.75pt" o:ole="">
             <v:imagedata r:id="rId37" o:title=""/>
           </v:shape>
-          <o:OLEObject Type="Embed" ProgID="Equation.DSMT4" ShapeID="_x0000_i1042" DrawAspect="Content" ObjectID="_1563879100" r:id="rId38"/>
+          <o:OLEObject Type="Embed" ProgID="Equation.DSMT4" ShapeID="_x0000_i1042" DrawAspect="Content" ObjectID="_1563944449" r:id="rId38"/>
         </w:object>
       </w:r>
       <w:r>
@@ -636,15 +769,29 @@
           <v:shape id="_x0000_i1043" type="#_x0000_t75" style="width:76.5pt;height:25.5pt" o:ole="">
             <v:imagedata r:id="rId39" o:title=""/>
           </v:shape>
-          <o:OLEObject Type="Embed" ProgID="Equation.DSMT4" ShapeID="_x0000_i1043" DrawAspect="Content" ObjectID="_1563879101" r:id="rId40"/>
-        </w:object>
-      </w:r>
-      <w:r>
-        <w:rPr>
-          <w:sz w:val="28"/>
-          <w:szCs w:val="28"/>
-        </w:rPr>
-        <w:t xml:space="preserve">, and dimensional (length) </w:t>
+          <o:OLEObject Type="Embed" ProgID="Equation.DSMT4" ShapeID="_x0000_i1043" DrawAspect="Content" ObjectID="_1563944450" r:id="rId40"/>
+        </w:object>
+      </w:r>
+      <w:r>
+        <w:rPr>
+          <w:sz w:val="28"/>
+          <w:szCs w:val="28"/>
+        </w:rPr>
+        <w:t xml:space="preserve">, </w:t>
+      </w:r>
+      <w:r>
+        <w:rPr>
+          <w:sz w:val="28"/>
+          <w:szCs w:val="28"/>
+        </w:rPr>
+        <w:t>while the</w:t>
+      </w:r>
+      <w:r>
+        <w:rPr>
+          <w:sz w:val="28"/>
+          <w:szCs w:val="28"/>
+        </w:rPr>
+        <w:t xml:space="preserve"> dimensional (length) </w:t>
       </w:r>
       <w:r>
         <w:rPr>
@@ -670,7 +817,7 @@
           <v:shape id="_x0000_i1044" type="#_x0000_t75" style="width:19.5pt;height:23.25pt" o:ole="">
             <v:imagedata r:id="rId41" o:title=""/>
           </v:shape>
-          <o:OLEObject Type="Embed" ProgID="Equation.DSMT4" ShapeID="_x0000_i1044" DrawAspect="Content" ObjectID="_1563879102" r:id="rId42"/>
+          <o:OLEObject Type="Embed" ProgID="Equation.DSMT4" ShapeID="_x0000_i1044" DrawAspect="Content" ObjectID="_1563944451" r:id="rId42"/>
         </w:object>
       </w:r>
       <w:r>
@@ -690,7 +837,7 @@
           <v:shape id="_x0000_i1045" type="#_x0000_t75" style="width:21.75pt;height:23.25pt" o:ole="">
             <v:imagedata r:id="rId43" o:title=""/>
           </v:shape>
-          <o:OLEObject Type="Embed" ProgID="Equation.DSMT4" ShapeID="_x0000_i1045" DrawAspect="Content" ObjectID="_1563879103" r:id="rId44"/>
+          <o:OLEObject Type="Embed" ProgID="Equation.DSMT4" ShapeID="_x0000_i1045" DrawAspect="Content" ObjectID="_1563944452" r:id="rId44"/>
         </w:object>
       </w:r>
       <w:r>
@@ -724,7 +871,7 @@
           <v:shape id="_x0000_i1046" type="#_x0000_t75" style="width:39.75pt;height:24.75pt" o:ole="">
             <v:imagedata r:id="rId45" o:title=""/>
           </v:shape>
-          <o:OLEObject Type="Embed" ProgID="Equation.DSMT4" ShapeID="_x0000_i1046" DrawAspect="Content" ObjectID="_1563879104" r:id="rId46"/>
+          <o:OLEObject Type="Embed" ProgID="Equation.DSMT4" ShapeID="_x0000_i1046" DrawAspect="Content" ObjectID="_1563944453" r:id="rId46"/>
         </w:object>
       </w:r>
       <w:r>
@@ -758,10 +905,10 @@
           <w:szCs w:val="28"/>
         </w:rPr>
         <w:object w:dxaOrig="1280" w:dyaOrig="380">
-          <v:shape id="_x0000_i1108" type="#_x0000_t75" style="width:81.75pt;height:24.75pt" o:ole="">
+          <v:shape id="_x0000_i1047" type="#_x0000_t75" style="width:81.75pt;height:24.75pt" o:ole="">
             <v:imagedata r:id="rId47" o:title=""/>
           </v:shape>
-          <o:OLEObject Type="Embed" ProgID="Equation.DSMT4" ShapeID="_x0000_i1108" DrawAspect="Content" ObjectID="_1563879105" r:id="rId48"/>
+          <o:OLEObject Type="Embed" ProgID="Equation.DSMT4" ShapeID="_x0000_i1047" DrawAspect="Content" ObjectID="_1563944454" r:id="rId48"/>
         </w:object>
       </w:r>
       <w:r>
@@ -778,18 +925,25 @@
           <w:szCs w:val="28"/>
         </w:rPr>
         <w:object w:dxaOrig="1080" w:dyaOrig="380">
-          <v:shape id="_x0000_i1109" type="#_x0000_t75" style="width:68.25pt;height:24.75pt" o:ole="">
+          <v:shape id="_x0000_i1048" type="#_x0000_t75" style="width:68.25pt;height:24.75pt" o:ole="">
             <v:imagedata r:id="rId49" o:title=""/>
           </v:shape>
-          <o:OLEObject Type="Embed" ProgID="Equation.DSMT4" ShapeID="_x0000_i1109" DrawAspect="Content" ObjectID="_1563879106" r:id="rId50"/>
-        </w:object>
-      </w:r>
-      <w:r>
-        <w:rPr>
-          <w:sz w:val="28"/>
-          <w:szCs w:val="28"/>
-        </w:rPr>
-        <w:t xml:space="preserve"> and then</w:t>
+          <o:OLEObject Type="Embed" ProgID="Equation.DSMT4" ShapeID="_x0000_i1048" DrawAspect="Content" ObjectID="_1563944455" r:id="rId50"/>
+        </w:object>
+      </w:r>
+      <w:r>
+        <w:rPr>
+          <w:sz w:val="28"/>
+          <w:szCs w:val="28"/>
+        </w:rPr>
+        <w:t>,</w:t>
+      </w:r>
+      <w:r>
+        <w:rPr>
+          <w:sz w:val="28"/>
+          <w:szCs w:val="28"/>
+        </w:rPr>
+        <w:t xml:space="preserve"> then</w:t>
       </w:r>
     </w:p>
     <w:p>
@@ -808,10 +962,10 @@
           <w:szCs w:val="28"/>
         </w:rPr>
         <w:object w:dxaOrig="1400" w:dyaOrig="720">
-          <v:shape id="_x0000_i1112" type="#_x0000_t75" style="width:89.25pt;height:46.5pt" o:ole="">
+          <v:shape id="_x0000_i1049" type="#_x0000_t75" style="width:89.25pt;height:46.5pt" o:ole="">
             <v:imagedata r:id="rId51" o:title=""/>
           </v:shape>
-          <o:OLEObject Type="Embed" ProgID="Equation.DSMT4" ShapeID="_x0000_i1112" DrawAspect="Content" ObjectID="_1563879107" r:id="rId52"/>
+          <o:OLEObject Type="Embed" ProgID="Equation.DSMT4" ShapeID="_x0000_i1049" DrawAspect="Content" ObjectID="_1563944456" r:id="rId52"/>
         </w:object>
       </w:r>
     </w:p>
@@ -830,7 +984,21 @@
           <w:szCs w:val="28"/>
         </w:rPr>
         <w:lastRenderedPageBreak/>
-        <w:t xml:space="preserve">For typical value of longitudinal temperature </w:t>
+        <w:t xml:space="preserve">For </w:t>
+      </w:r>
+      <w:r>
+        <w:rPr>
+          <w:sz w:val="28"/>
+          <w:szCs w:val="28"/>
+        </w:rPr>
+        <w:t xml:space="preserve">a </w:t>
+      </w:r>
+      <w:r>
+        <w:rPr>
+          <w:sz w:val="28"/>
+          <w:szCs w:val="28"/>
+        </w:rPr>
+        <w:t xml:space="preserve">typical value of longitudinal temperature </w:t>
       </w:r>
       <w:r>
         <w:rPr>
@@ -839,10 +1007,10 @@
           <w:szCs w:val="28"/>
         </w:rPr>
         <w:object w:dxaOrig="1240" w:dyaOrig="400">
-          <v:shape id="_x0000_i1047" type="#_x0000_t75" style="width:78.75pt;height:25.5pt" o:ole="">
+          <v:shape id="_x0000_i1050" type="#_x0000_t75" style="width:78.75pt;height:25.5pt" o:ole="">
             <v:imagedata r:id="rId53" o:title=""/>
           </v:shape>
-          <o:OLEObject Type="Embed" ProgID="Equation.DSMT4" ShapeID="_x0000_i1047" DrawAspect="Content" ObjectID="_1563879108" r:id="rId54"/>
+          <o:OLEObject Type="Embed" ProgID="Equation.DSMT4" ShapeID="_x0000_i1050" DrawAspect="Content" ObjectID="_1563944457" r:id="rId54"/>
         </w:object>
       </w:r>
       <w:r>
@@ -864,6 +1032,13 @@
           <w:sz w:val="28"/>
           <w:szCs w:val="28"/>
         </w:rPr>
+        <w:t xml:space="preserve">the </w:t>
+      </w:r>
+      <w:r>
+        <w:rPr>
+          <w:sz w:val="28"/>
+          <w:szCs w:val="28"/>
+        </w:rPr>
         <w:t xml:space="preserve">slope coefficient </w:t>
       </w:r>
       <w:r>
@@ -873,10 +1048,10 @@
           <w:szCs w:val="28"/>
         </w:rPr>
         <w:object w:dxaOrig="300" w:dyaOrig="360">
-          <v:shape id="_x0000_i1048" type="#_x0000_t75" style="width:19.5pt;height:23.25pt" o:ole="">
+          <v:shape id="_x0000_i1051" type="#_x0000_t75" style="width:19.5pt;height:23.25pt" o:ole="">
             <v:imagedata r:id="rId55" o:title=""/>
           </v:shape>
-          <o:OLEObject Type="Embed" ProgID="Equation.DSMT4" ShapeID="_x0000_i1048" DrawAspect="Content" ObjectID="_1563879109" r:id="rId56"/>
+          <o:OLEObject Type="Embed" ProgID="Equation.DSMT4" ShapeID="_x0000_i1051" DrawAspect="Content" ObjectID="_1563944458" r:id="rId56"/>
         </w:object>
       </w:r>
       <w:r>
@@ -893,10 +1068,10 @@
           <w:szCs w:val="28"/>
         </w:rPr>
         <w:object w:dxaOrig="1900" w:dyaOrig="320">
-          <v:shape id="_x0000_i1049" type="#_x0000_t75" style="width:121.5pt;height:20.25pt" o:ole="">
+          <v:shape id="_x0000_i1052" type="#_x0000_t75" style="width:121.5pt;height:20.25pt" o:ole="">
             <v:imagedata r:id="rId57" o:title=""/>
           </v:shape>
-          <o:OLEObject Type="Embed" ProgID="Equation.DSMT4" ShapeID="_x0000_i1049" DrawAspect="Content" ObjectID="_1563879110" r:id="rId58"/>
+          <o:OLEObject Type="Embed" ProgID="Equation.DSMT4" ShapeID="_x0000_i1052" DrawAspect="Content" ObjectID="_1563944459" r:id="rId58"/>
         </w:object>
       </w:r>
       <w:r>
@@ -913,10 +1088,10 @@
           <w:szCs w:val="28"/>
         </w:rPr>
         <w:object w:dxaOrig="2299" w:dyaOrig="380">
-          <v:shape id="_x0000_i1115" type="#_x0000_t75" style="width:146.25pt;height:24.75pt" o:ole="">
+          <v:shape id="_x0000_i1053" type="#_x0000_t75" style="width:146.25pt;height:24.75pt" o:ole="">
             <v:imagedata r:id="rId59" o:title=""/>
           </v:shape>
-          <o:OLEObject Type="Embed" ProgID="Equation.DSMT4" ShapeID="_x0000_i1115" DrawAspect="Content" ObjectID="_1563879111" r:id="rId60"/>
+          <o:OLEObject Type="Embed" ProgID="Equation.DSMT4" ShapeID="_x0000_i1053" DrawAspect="Content" ObjectID="_1563944460" r:id="rId60"/>
         </w:object>
       </w:r>
       <w:r>
@@ -957,10 +1132,10 @@
           <w:szCs w:val="28"/>
         </w:rPr>
         <w:object w:dxaOrig="340" w:dyaOrig="360">
-          <v:shape id="_x0000_i1050" type="#_x0000_t75" style="width:21.75pt;height:23.25pt" o:ole="">
+          <v:shape id="_x0000_i1054" type="#_x0000_t75" style="width:21.75pt;height:23.25pt" o:ole="">
             <v:imagedata r:id="rId43" o:title=""/>
           </v:shape>
-          <o:OLEObject Type="Embed" ProgID="Equation.DSMT4" ShapeID="_x0000_i1050" DrawAspect="Content" ObjectID="_1563879112" r:id="rId61"/>
+          <o:OLEObject Type="Embed" ProgID="Equation.DSMT4" ShapeID="_x0000_i1054" DrawAspect="Content" ObjectID="_1563944461" r:id="rId61"/>
         </w:object>
       </w:r>
       <w:r>
@@ -977,10 +1152,10 @@
           <w:szCs w:val="28"/>
         </w:rPr>
         <w:object w:dxaOrig="1240" w:dyaOrig="400">
-          <v:shape id="_x0000_i1060" type="#_x0000_t75" style="width:79.5pt;height:25.5pt" o:ole="">
+          <v:shape id="_x0000_i1055" type="#_x0000_t75" style="width:79.5pt;height:25.5pt" o:ole="">
             <v:imagedata r:id="rId62" o:title=""/>
           </v:shape>
-          <o:OLEObject Type="Embed" ProgID="Equation.DSMT4" ShapeID="_x0000_i1060" DrawAspect="Content" ObjectID="_1563879113" r:id="rId63"/>
+          <o:OLEObject Type="Embed" ProgID="Equation.DSMT4" ShapeID="_x0000_i1055" DrawAspect="Content" ObjectID="_1563944462" r:id="rId63"/>
         </w:object>
       </w:r>
       <w:r>
@@ -997,18 +1172,32 @@
           <w:szCs w:val="28"/>
         </w:rPr>
         <w:object w:dxaOrig="300" w:dyaOrig="360">
-          <v:shape id="_x0000_i1055" type="#_x0000_t75" style="width:19.5pt;height:23.25pt" o:ole="">
+          <v:shape id="_x0000_i1056" type="#_x0000_t75" style="width:19.5pt;height:23.25pt" o:ole="">
             <v:imagedata r:id="rId64" o:title=""/>
           </v:shape>
-          <o:OLEObject Type="Embed" ProgID="Equation.DSMT4" ShapeID="_x0000_i1055" DrawAspect="Content" ObjectID="_1563879114" r:id="rId65"/>
-        </w:object>
-      </w:r>
-      <w:r>
-        <w:rPr>
-          <w:sz w:val="28"/>
-          <w:szCs w:val="28"/>
-        </w:rPr>
-        <w:t xml:space="preserve"> on relative ion velocity for tree values of the beam density </w:t>
+          <o:OLEObject Type="Embed" ProgID="Equation.DSMT4" ShapeID="_x0000_i1056" DrawAspect="Content" ObjectID="_1563944463" r:id="rId65"/>
+        </w:object>
+      </w:r>
+      <w:r>
+        <w:rPr>
+          <w:sz w:val="28"/>
+          <w:szCs w:val="28"/>
+        </w:rPr>
+        <w:t xml:space="preserve"> on </w:t>
+      </w:r>
+      <w:r>
+        <w:rPr>
+          <w:sz w:val="28"/>
+          <w:szCs w:val="28"/>
+        </w:rPr>
+        <w:t xml:space="preserve">the </w:t>
+      </w:r>
+      <w:r>
+        <w:rPr>
+          <w:sz w:val="28"/>
+          <w:szCs w:val="28"/>
+        </w:rPr>
+        <w:t xml:space="preserve">relative ion velocity for tree values of the beam density </w:t>
       </w:r>
       <w:r>
         <w:rPr>
@@ -1020,7 +1209,7 @@
           <v:shape id="_x0000_i1057" type="#_x0000_t75" style="width:16.5pt;height:23.25pt" o:ole="">
             <v:imagedata r:id="rId66" o:title=""/>
           </v:shape>
-          <o:OLEObject Type="Embed" ProgID="Equation.DSMT4" ShapeID="_x0000_i1057" DrawAspect="Content" ObjectID="_1563879115" r:id="rId67"/>
+          <o:OLEObject Type="Embed" ProgID="Equation.DSMT4" ShapeID="_x0000_i1057" DrawAspect="Content" ObjectID="_1563944464" r:id="rId67"/>
         </w:object>
       </w:r>
       <w:r>
@@ -1037,18 +1226,32 @@
           <w:szCs w:val="28"/>
         </w:rPr>
         <w:object w:dxaOrig="580" w:dyaOrig="360">
-          <v:shape id="_x0000_i1062" type="#_x0000_t75" style="width:36.75pt;height:23.25pt" o:ole="">
+          <v:shape id="_x0000_i1058" type="#_x0000_t75" style="width:36.75pt;height:23.25pt" o:ole="">
             <v:imagedata r:id="rId68" o:title=""/>
           </v:shape>
-          <o:OLEObject Type="Embed" ProgID="Equation.DSMT4" ShapeID="_x0000_i1062" DrawAspect="Content" ObjectID="_1563879116" r:id="rId69"/>
-        </w:object>
-      </w:r>
-      <w:r>
-        <w:rPr>
-          <w:sz w:val="28"/>
-          <w:szCs w:val="28"/>
-        </w:rPr>
-        <w:t xml:space="preserve">, as well 3D plot of </w:t>
+          <o:OLEObject Type="Embed" ProgID="Equation.DSMT4" ShapeID="_x0000_i1058" DrawAspect="Content" ObjectID="_1563944465" r:id="rId69"/>
+        </w:object>
+      </w:r>
+      <w:r>
+        <w:rPr>
+          <w:sz w:val="28"/>
+          <w:szCs w:val="28"/>
+        </w:rPr>
+        <w:t xml:space="preserve"> as well </w:t>
+      </w:r>
+      <w:r>
+        <w:rPr>
+          <w:sz w:val="28"/>
+          <w:szCs w:val="28"/>
+        </w:rPr>
+        <w:t xml:space="preserve">as </w:t>
+      </w:r>
+      <w:r>
+        <w:rPr>
+          <w:sz w:val="28"/>
+          <w:szCs w:val="28"/>
+        </w:rPr>
+        <w:t xml:space="preserve">3D plot of </w:t>
       </w:r>
       <w:r>
         <w:rPr>
@@ -1057,39 +1260,32 @@
           <w:szCs w:val="28"/>
         </w:rPr>
         <w:object w:dxaOrig="580" w:dyaOrig="360">
-          <v:shape id="_x0000_i1065" type="#_x0000_t75" style="width:36.75pt;height:23.25pt" o:ole="">
+          <v:shape id="_x0000_i1059" type="#_x0000_t75" style="width:36.75pt;height:23.25pt" o:ole="">
             <v:imagedata r:id="rId70" o:title=""/>
           </v:shape>
-          <o:OLEObject Type="Embed" ProgID="Equation.DSMT4" ShapeID="_x0000_i1065" DrawAspect="Content" ObjectID="_1563879117" r:id="rId71"/>
-        </w:object>
-      </w:r>
-      <w:r>
-        <w:rPr>
-          <w:sz w:val="28"/>
-          <w:szCs w:val="28"/>
-        </w:rPr>
-        <w:t xml:space="preserve"> as function of the </w:t>
-      </w:r>
-      <w:r>
-        <w:rPr>
-          <w:sz w:val="28"/>
-          <w:szCs w:val="28"/>
-        </w:rPr>
-        <w:t xml:space="preserve">relative ion velocity </w:t>
-      </w:r>
-      <w:r>
-        <w:rPr>
-          <w:sz w:val="28"/>
-          <w:szCs w:val="28"/>
-        </w:rPr>
-        <w:t xml:space="preserve">and </w:t>
-      </w:r>
-      <w:r>
-        <w:rPr>
-          <w:sz w:val="28"/>
-          <w:szCs w:val="28"/>
-        </w:rPr>
-        <w:t>the beam density</w:t>
+          <o:OLEObject Type="Embed" ProgID="Equation.DSMT4" ShapeID="_x0000_i1059" DrawAspect="Content" ObjectID="_1563944466" r:id="rId71"/>
+        </w:object>
+      </w:r>
+      <w:r>
+        <w:rPr>
+          <w:sz w:val="28"/>
+          <w:szCs w:val="28"/>
+        </w:rPr>
+        <w:t xml:space="preserve"> as </w:t>
+      </w:r>
+      <w:r>
+        <w:rPr>
+          <w:sz w:val="28"/>
+          <w:szCs w:val="28"/>
+        </w:rPr>
+        <w:t xml:space="preserve">the </w:t>
+      </w:r>
+      <w:r>
+        <w:rPr>
+          <w:sz w:val="28"/>
+          <w:szCs w:val="28"/>
+        </w:rPr>
+        <w:t>function of the relative ion velocity and the beam density</w:t>
       </w:r>
       <w:r>
         <w:rPr>
@@ -1105,8 +1301,6 @@
         </w:rPr>
         <w:t>.</w:t>
       </w:r>
-      <w:bookmarkStart w:id="0" w:name="_GoBack"/>
-      <w:bookmarkEnd w:id="0"/>
     </w:p>
     <w:p>
       <w:pPr>
@@ -1381,10 +1575,10 @@
           <w:szCs w:val="28"/>
         </w:rPr>
         <w:object w:dxaOrig="580" w:dyaOrig="360">
-          <v:shape id="_x0000_i1066" type="#_x0000_t75" style="width:36.75pt;height:23.25pt" o:ole="">
+          <v:shape id="_x0000_i1060" type="#_x0000_t75" style="width:36.75pt;height:23.25pt" o:ole="">
             <v:imagedata r:id="rId68" o:title=""/>
           </v:shape>
-          <o:OLEObject Type="Embed" ProgID="Equation.DSMT4" ShapeID="_x0000_i1066" DrawAspect="Content" ObjectID="_1563879118" r:id="rId76"/>
+          <o:OLEObject Type="Embed" ProgID="Equation.DSMT4" ShapeID="_x0000_i1060" DrawAspect="Content" ObjectID="_1563944467" r:id="rId76"/>
         </w:object>
       </w:r>
       <w:r>
@@ -1409,10 +1603,10 @@
           <w:szCs w:val="28"/>
         </w:rPr>
         <w:object w:dxaOrig="820" w:dyaOrig="320">
-          <v:shape id="_x0000_i1070" type="#_x0000_t75" style="width:52.5pt;height:21pt" o:ole="">
+          <v:shape id="_x0000_i1061" type="#_x0000_t75" style="width:52.5pt;height:21pt" o:ole="">
             <v:imagedata r:id="rId77" o:title=""/>
           </v:shape>
-          <o:OLEObject Type="Embed" ProgID="Equation.DSMT4" ShapeID="_x0000_i1070" DrawAspect="Content" ObjectID="_1563879119" r:id="rId78"/>
+          <o:OLEObject Type="Embed" ProgID="Equation.DSMT4" ShapeID="_x0000_i1061" DrawAspect="Content" ObjectID="_1563944468" r:id="rId78"/>
         </w:object>
       </w:r>
       <w:r>
@@ -1437,10 +1631,10 @@
           <w:szCs w:val="28"/>
         </w:rPr>
         <w:object w:dxaOrig="720" w:dyaOrig="320">
-          <v:shape id="_x0000_i1074" type="#_x0000_t75" style="width:45.75pt;height:21pt" o:ole="">
+          <v:shape id="_x0000_i1062" type="#_x0000_t75" style="width:45.75pt;height:21pt" o:ole="">
             <v:imagedata r:id="rId79" o:title=""/>
           </v:shape>
-          <o:OLEObject Type="Embed" ProgID="Equation.DSMT4" ShapeID="_x0000_i1074" DrawAspect="Content" ObjectID="_1563879120" r:id="rId80"/>
+          <o:OLEObject Type="Embed" ProgID="Equation.DSMT4" ShapeID="_x0000_i1062" DrawAspect="Content" ObjectID="_1563944469" r:id="rId80"/>
         </w:object>
       </w:r>
       <w:r>
@@ -1474,10 +1668,10 @@
           <w:szCs w:val="28"/>
         </w:rPr>
         <w:object w:dxaOrig="260" w:dyaOrig="360">
-          <v:shape id="_x0000_i1078" type="#_x0000_t75" style="width:16.5pt;height:23.25pt" o:ole="">
+          <v:shape id="_x0000_i1063" type="#_x0000_t75" style="width:16.5pt;height:23.25pt" o:ole="">
             <v:imagedata r:id="rId81" o:title=""/>
           </v:shape>
-          <o:OLEObject Type="Embed" ProgID="Equation.DSMT4" ShapeID="_x0000_i1078" DrawAspect="Content" ObjectID="_1563879121" r:id="rId82"/>
+          <o:OLEObject Type="Embed" ProgID="Equation.DSMT4" ShapeID="_x0000_i1063" DrawAspect="Content" ObjectID="_1563944470" r:id="rId82"/>
         </w:object>
       </w:r>
       <w:r>
@@ -1494,10 +1688,10 @@
           <w:szCs w:val="28"/>
         </w:rPr>
         <w:object w:dxaOrig="560" w:dyaOrig="380">
-          <v:shape id="_x0000_i1080" type="#_x0000_t75" style="width:36pt;height:24.75pt" o:ole="">
+          <v:shape id="_x0000_i1064" type="#_x0000_t75" style="width:36pt;height:24.75pt" o:ole="">
             <v:imagedata r:id="rId83" o:title=""/>
           </v:shape>
-          <o:OLEObject Type="Embed" ProgID="Equation.DSMT4" ShapeID="_x0000_i1080" DrawAspect="Content" ObjectID="_1563879122" r:id="rId84"/>
+          <o:OLEObject Type="Embed" ProgID="Equation.DSMT4" ShapeID="_x0000_i1064" DrawAspect="Content" ObjectID="_1563944471" r:id="rId84"/>
         </w:object>
       </w:r>
       <w:r>
@@ -1523,7 +1717,16 @@
           <w:szCs w:val="28"/>
         </w:rPr>
         <w:lastRenderedPageBreak/>
-        <w:t xml:space="preserve">First of them usually exceeds a value </w:t>
+        <w:t>The first of them usually exceeds the</w:t>
+      </w:r>
+      <w:bookmarkStart w:id="0" w:name="_GoBack"/>
+      <w:bookmarkEnd w:id="0"/>
+      <w:r>
+        <w:rPr>
+          <w:sz w:val="28"/>
+          <w:szCs w:val="28"/>
+        </w:rPr>
+        <w:t xml:space="preserve"> value </w:t>
       </w:r>
       <w:r>
         <w:rPr>
@@ -1539,10 +1742,10 @@
           <w:szCs w:val="28"/>
         </w:rPr>
         <w:object w:dxaOrig="940" w:dyaOrig="320">
-          <v:shape id="_x0000_i1083" type="#_x0000_t75" style="width:60pt;height:21pt" o:ole="">
+          <v:shape id="_x0000_i1065" type="#_x0000_t75" style="width:60pt;height:21pt" o:ole="">
             <v:imagedata r:id="rId85" o:title=""/>
           </v:shape>
-          <o:OLEObject Type="Embed" ProgID="Equation.DSMT4" ShapeID="_x0000_i1083" DrawAspect="Content" ObjectID="_1563879123" r:id="rId86"/>
+          <o:OLEObject Type="Embed" ProgID="Equation.DSMT4" ShapeID="_x0000_i1065" DrawAspect="Content" ObjectID="_1563944472" r:id="rId86"/>
         </w:object>
       </w:r>
       <w:r>
@@ -1560,17 +1763,7 @@
           <w:szCs w:val="28"/>
           <w:lang w:val="en"/>
         </w:rPr>
-        <w:t>Thus, the beam size never determines the value of the maximum</w:t>
-      </w:r>
-      <w:r>
-        <w:rPr>
-          <w:b/>
-          <w:color w:val="FF0000"/>
-          <w:sz w:val="28"/>
-          <w:szCs w:val="28"/>
-          <w:lang w:val="en"/>
-        </w:rPr>
-        <w:t xml:space="preserve"> of the impact parameter </w:t>
+        <w:t xml:space="preserve">Thus, the beam size never determines the value of the maximum of the impact parameter </w:t>
       </w:r>
       <w:r>
         <w:rPr>
@@ -1581,10 +1774,10 @@
           <w:szCs w:val="28"/>
         </w:rPr>
         <w:object w:dxaOrig="460" w:dyaOrig="360">
-          <v:shape id="_x0000_i1095" type="#_x0000_t75" style="width:29.25pt;height:23.25pt" o:ole="">
+          <v:shape id="_x0000_i1066" type="#_x0000_t75" style="width:29.25pt;height:23.25pt" o:ole="">
             <v:imagedata r:id="rId87" o:title=""/>
           </v:shape>
-          <o:OLEObject Type="Embed" ProgID="Equation.DSMT4" ShapeID="_x0000_i1095" DrawAspect="Content" ObjectID="_1563879124" r:id="rId88"/>
+          <o:OLEObject Type="Embed" ProgID="Equation.DSMT4" ShapeID="_x0000_i1066" DrawAspect="Content" ObjectID="_1563944473" r:id="rId88"/>
         </w:object>
       </w:r>
       <w:r>

</xml_diff>